<commit_message>
Arbol de problemas modificado
</commit_message>
<xml_diff>
--- a/Documentacion/Anteproyecto-Martinez-Travel-Tours-penultima-entrega.docx
+++ b/Documentacion/Anteproyecto-Martinez-Travel-Tours-penultima-entrega.docx
@@ -5957,8 +5957,6 @@
         <w:lastRenderedPageBreak/>
         <w:t>ALCANCES</w:t>
       </w:r>
-      <w:bookmarkStart w:id="11" w:name="_GoBack"/>
-      <w:bookmarkEnd w:id="11"/>
     </w:p>
     <w:p>
       <w:pPr>
@@ -8767,7 +8765,7 @@
           <w:szCs w:val="24"/>
         </w:rPr>
       </w:pPr>
-      <w:bookmarkStart w:id="12" w:name="_Toc30065953"/>
+      <w:bookmarkStart w:id="11" w:name="_Toc30065953"/>
       <w:r>
         <w:rPr>
           <w:rFonts w:ascii="Times New Roman" w:eastAsia="Times New Roman" w:hAnsi="Times New Roman" w:cs="Times New Roman"/>
@@ -8910,7 +8908,7 @@
       <w:r>
         <w:t>CAPITULO I: ANTEPROYECTO.</w:t>
       </w:r>
-      <w:bookmarkEnd w:id="12"/>
+      <w:bookmarkEnd w:id="11"/>
     </w:p>
     <w:p>
       <w:pPr>
@@ -8993,11 +8991,11 @@
       <w:pPr>
         <w:pStyle w:val="Ttulo2"/>
       </w:pPr>
-      <w:bookmarkStart w:id="13" w:name="_Toc30065954"/>
+      <w:bookmarkStart w:id="12" w:name="_Toc30065954"/>
       <w:r>
         <w:t>1.1 ANTECEDENTES</w:t>
       </w:r>
-      <w:bookmarkEnd w:id="13"/>
+      <w:bookmarkEnd w:id="12"/>
     </w:p>
     <w:p>
       <w:pPr>
@@ -9104,11 +9102,11 @@
       <w:pPr>
         <w:pStyle w:val="Ttulo2"/>
       </w:pPr>
-      <w:bookmarkStart w:id="14" w:name="_Toc30065955"/>
+      <w:bookmarkStart w:id="13" w:name="_Toc30065955"/>
       <w:r>
         <w:t>1.2 ESTADO DEL ARTE</w:t>
       </w:r>
-      <w:bookmarkEnd w:id="14"/>
+      <w:bookmarkEnd w:id="13"/>
       <w:r>
         <w:t xml:space="preserve"> </w:t>
       </w:r>
@@ -9488,13 +9486,13 @@
       <w:pPr>
         <w:pStyle w:val="Ttulo2"/>
       </w:pPr>
-      <w:bookmarkStart w:id="15" w:name="_heading=h.m05zcdiufybv" w:colFirst="0" w:colLast="0"/>
-      <w:bookmarkStart w:id="16" w:name="_Toc30065956"/>
+      <w:bookmarkStart w:id="14" w:name="_heading=h.m05zcdiufybv" w:colFirst="0" w:colLast="0"/>
+      <w:bookmarkStart w:id="15" w:name="_Toc30065956"/>
+      <w:bookmarkEnd w:id="14"/>
+      <w:r>
+        <w:t>1.3 PROCESOS ACTUALES</w:t>
+      </w:r>
       <w:bookmarkEnd w:id="15"/>
-      <w:r>
-        <w:t>1.3 PROCESOS ACTUALES</w:t>
-      </w:r>
-      <w:bookmarkEnd w:id="16"/>
       <w:r>
         <w:t xml:space="preserve">  </w:t>
       </w:r>
@@ -9537,11 +9535,11 @@
       <w:pPr>
         <w:pStyle w:val="Titulo3"/>
       </w:pPr>
-      <w:bookmarkStart w:id="17" w:name="_Toc30065957"/>
+      <w:bookmarkStart w:id="16" w:name="_Toc30065957"/>
       <w:r>
         <w:t>1.3.1 Descripción de los Procesos Actuales</w:t>
       </w:r>
-      <w:bookmarkEnd w:id="17"/>
+      <w:bookmarkEnd w:id="16"/>
     </w:p>
     <w:p>
       <w:pPr>
@@ -9914,9 +9912,9 @@
           </wp:inline>
         </w:drawing>
       </w:r>
-      <w:bookmarkStart w:id="18" w:name="_heading=h.35nkun2" w:colFirst="0" w:colLast="0"/>
-      <w:bookmarkStart w:id="19" w:name="_Toc30066865"/>
-      <w:bookmarkEnd w:id="18"/>
+      <w:bookmarkStart w:id="17" w:name="_heading=h.35nkun2" w:colFirst="0" w:colLast="0"/>
+      <w:bookmarkStart w:id="18" w:name="_Toc30066865"/>
+      <w:bookmarkEnd w:id="17"/>
       <w:r>
         <w:rPr>
           <w:color w:val="000000" w:themeColor="text1"/>
@@ -9980,17 +9978,17 @@
         </w:rPr>
         <w:t>Enfoque de sistemas de los procesos actuales.</w:t>
       </w:r>
+      <w:bookmarkEnd w:id="18"/>
+    </w:p>
+    <w:p>
+      <w:pPr>
+        <w:pStyle w:val="Titulo3"/>
+      </w:pPr>
+      <w:bookmarkStart w:id="19" w:name="_Toc30065958"/>
+      <w:r>
+        <w:t>1.3.3 Descripción de los Elementos del Sistema.</w:t>
+      </w:r>
       <w:bookmarkEnd w:id="19"/>
-    </w:p>
-    <w:p>
-      <w:pPr>
-        <w:pStyle w:val="Titulo3"/>
-      </w:pPr>
-      <w:bookmarkStart w:id="20" w:name="_Toc30065958"/>
-      <w:r>
-        <w:t>1.3.3 Descripción de los Elementos del Sistema.</w:t>
-      </w:r>
-      <w:bookmarkEnd w:id="20"/>
     </w:p>
     <w:p>
       <w:pPr>
@@ -10807,56 +10805,56 @@
       <w:pPr>
         <w:pStyle w:val="Ttulo2"/>
       </w:pPr>
-      <w:bookmarkStart w:id="21" w:name="_Toc30065959"/>
+      <w:bookmarkStart w:id="20" w:name="_Toc30065959"/>
       <w:r>
         <w:lastRenderedPageBreak/>
         <w:t>1.4 PLANTEAMIENTO DEL PROBLEMA</w:t>
       </w:r>
+      <w:bookmarkEnd w:id="20"/>
+    </w:p>
+    <w:p>
+      <w:pPr>
+        <w:jc w:val="both"/>
+        <w:rPr>
+          <w:rFonts w:ascii="Times New Roman" w:eastAsia="Times New Roman" w:hAnsi="Times New Roman" w:cs="Times New Roman"/>
+          <w:sz w:val="24"/>
+          <w:szCs w:val="24"/>
+        </w:rPr>
+      </w:pPr>
+      <w:r>
+        <w:rPr>
+          <w:rFonts w:ascii="Times New Roman" w:eastAsia="Times New Roman" w:hAnsi="Times New Roman" w:cs="Times New Roman"/>
+          <w:sz w:val="24"/>
+          <w:szCs w:val="24"/>
+        </w:rPr>
+        <w:t xml:space="preserve">A </w:t>
+      </w:r>
+      <w:r>
+        <w:rPr>
+          <w:rFonts w:ascii="Times New Roman" w:eastAsia="Times New Roman" w:hAnsi="Times New Roman" w:cs="Times New Roman"/>
+          <w:sz w:val="24"/>
+          <w:szCs w:val="24"/>
+        </w:rPr>
+        <w:t>continuación,</w:t>
+      </w:r>
+      <w:r>
+        <w:rPr>
+          <w:rFonts w:ascii="Times New Roman" w:eastAsia="Times New Roman" w:hAnsi="Times New Roman" w:cs="Times New Roman"/>
+          <w:sz w:val="24"/>
+          <w:szCs w:val="24"/>
+        </w:rPr>
+        <w:t xml:space="preserve"> se describe la problemática encontrada en la Agencia de Viajes Martínez Travel &amp; Tours de San Vicente, utilizando como herramienta el árbol de problemas y árbol de objetivos. </w:t>
+      </w:r>
+    </w:p>
+    <w:p>
+      <w:pPr>
+        <w:pStyle w:val="Titulo3"/>
+      </w:pPr>
+      <w:bookmarkStart w:id="21" w:name="_Toc30065960"/>
+      <w:r>
+        <w:t>1.4.1 Definición de Árbol de Problemas</w:t>
+      </w:r>
       <w:bookmarkEnd w:id="21"/>
-    </w:p>
-    <w:p>
-      <w:pPr>
-        <w:jc w:val="both"/>
-        <w:rPr>
-          <w:rFonts w:ascii="Times New Roman" w:eastAsia="Times New Roman" w:hAnsi="Times New Roman" w:cs="Times New Roman"/>
-          <w:sz w:val="24"/>
-          <w:szCs w:val="24"/>
-        </w:rPr>
-      </w:pPr>
-      <w:r>
-        <w:rPr>
-          <w:rFonts w:ascii="Times New Roman" w:eastAsia="Times New Roman" w:hAnsi="Times New Roman" w:cs="Times New Roman"/>
-          <w:sz w:val="24"/>
-          <w:szCs w:val="24"/>
-        </w:rPr>
-        <w:t xml:space="preserve">A </w:t>
-      </w:r>
-      <w:r>
-        <w:rPr>
-          <w:rFonts w:ascii="Times New Roman" w:eastAsia="Times New Roman" w:hAnsi="Times New Roman" w:cs="Times New Roman"/>
-          <w:sz w:val="24"/>
-          <w:szCs w:val="24"/>
-        </w:rPr>
-        <w:t>continuación,</w:t>
-      </w:r>
-      <w:r>
-        <w:rPr>
-          <w:rFonts w:ascii="Times New Roman" w:eastAsia="Times New Roman" w:hAnsi="Times New Roman" w:cs="Times New Roman"/>
-          <w:sz w:val="24"/>
-          <w:szCs w:val="24"/>
-        </w:rPr>
-        <w:t xml:space="preserve"> se describe la problemática encontrada en la Agencia de Viajes Martínez Travel &amp; Tours de San Vicente, utilizando como herramienta el árbol de problemas y árbol de objetivos. </w:t>
-      </w:r>
-    </w:p>
-    <w:p>
-      <w:pPr>
-        <w:pStyle w:val="Titulo3"/>
-      </w:pPr>
-      <w:bookmarkStart w:id="22" w:name="_Toc30065960"/>
-      <w:r>
-        <w:t>1.4.1 Definición de Árbol de Problemas</w:t>
-      </w:r>
-      <w:bookmarkEnd w:id="22"/>
     </w:p>
     <w:p>
       <w:pPr>
@@ -10995,6 +10993,7 @@
           </w:rPr>
           <w:id w:val="-552543874"/>
         </w:sdtPr>
+        <w:sdtEndPr/>
         <w:sdtContent>
           <w:r>
             <w:rPr>
@@ -11741,6 +11740,7 @@
         <w:sdtPr>
           <w:id w:val="41498331"/>
         </w:sdtPr>
+        <w:sdtEndPr/>
         <w:sdtContent>
           <w:r>
             <w:rPr>
@@ -11772,7 +11772,25 @@
               <w:sz w:val="24"/>
               <w:szCs w:val="24"/>
             </w:rPr>
-            <w:t>(Aldunate, 2008)</w:t>
+            <w:t>(</w:t>
+          </w:r>
+          <w:proofErr w:type="spellStart"/>
+          <w:r>
+            <w:rPr>
+              <w:rFonts w:ascii="Times New Roman" w:eastAsia="Times New Roman" w:hAnsi="Times New Roman" w:cs="Times New Roman"/>
+              <w:sz w:val="24"/>
+              <w:szCs w:val="24"/>
+            </w:rPr>
+            <w:t>Aldunate</w:t>
+          </w:r>
+          <w:proofErr w:type="spellEnd"/>
+          <w:r>
+            <w:rPr>
+              <w:rFonts w:ascii="Times New Roman" w:eastAsia="Times New Roman" w:hAnsi="Times New Roman" w:cs="Times New Roman"/>
+              <w:sz w:val="24"/>
+              <w:szCs w:val="24"/>
+            </w:rPr>
+            <w:t>, 2008)</w:t>
           </w:r>
           <w:r>
             <w:rPr>
@@ -11785,6 +11803,511 @@
         </w:sdtContent>
       </w:sdt>
     </w:p>
+    <w:tbl>
+      <w:tblPr>
+        <w:tblStyle w:val="Tablaconcuadrcula"/>
+        <w:tblW w:w="0" w:type="auto"/>
+        <w:jc w:val="center"/>
+        <w:tblLook w:val="04A0" w:firstRow="1" w:lastRow="0" w:firstColumn="1" w:lastColumn="0" w:noHBand="0" w:noVBand="1"/>
+      </w:tblPr>
+      <w:tblGrid>
+        <w:gridCol w:w="3206"/>
+        <w:gridCol w:w="3543"/>
+      </w:tblGrid>
+      <w:tr>
+        <w:trPr>
+          <w:trHeight w:val="549"/>
+          <w:jc w:val="center"/>
+        </w:trPr>
+        <w:tc>
+          <w:tcPr>
+            <w:tcW w:w="6749" w:type="dxa"/>
+            <w:gridSpan w:val="2"/>
+            <w:vAlign w:val="center"/>
+          </w:tcPr>
+          <w:p>
+            <w:pPr>
+              <w:jc w:val="center"/>
+              <w:rPr>
+                <w:rFonts w:ascii="Times New Roman" w:hAnsi="Times New Roman" w:cs="Times New Roman"/>
+                <w:noProof/>
+                <w:sz w:val="24"/>
+              </w:rPr>
+            </w:pPr>
+            <w:r>
+              <w:rPr>
+                <w:rFonts w:ascii="Times New Roman" w:hAnsi="Times New Roman" w:cs="Times New Roman"/>
+                <w:noProof/>
+                <w:sz w:val="24"/>
+              </w:rPr>
+              <w:t>DESCRIPCIÓN DE COLORES EN ARBOL DE PROBLEMAS</w:t>
+            </w:r>
+          </w:p>
+        </w:tc>
+      </w:tr>
+      <w:tr>
+        <w:trPr>
+          <w:trHeight w:val="859"/>
+          <w:jc w:val="center"/>
+        </w:trPr>
+        <w:tc>
+          <w:tcPr>
+            <w:tcW w:w="3206" w:type="dxa"/>
+            <w:vAlign w:val="center"/>
+          </w:tcPr>
+          <w:p>
+            <w:pPr>
+              <w:jc w:val="center"/>
+              <w:rPr>
+                <w:rFonts w:ascii="Times New Roman" w:hAnsi="Times New Roman" w:cs="Times New Roman"/>
+                <w:sz w:val="24"/>
+                <w:szCs w:val="24"/>
+              </w:rPr>
+            </w:pPr>
+            <w:r>
+              <w:rPr>
+                <w:rFonts w:ascii="Times New Roman" w:hAnsi="Times New Roman" w:cs="Times New Roman"/>
+                <w:sz w:val="24"/>
+                <w:szCs w:val="24"/>
+              </w:rPr>
+              <w:t>EFECTOS</w:t>
+            </w:r>
+          </w:p>
+        </w:tc>
+        <w:tc>
+          <w:tcPr>
+            <w:tcW w:w="3543" w:type="dxa"/>
+            <w:vAlign w:val="center"/>
+          </w:tcPr>
+          <w:p>
+            <w:pPr>
+              <w:jc w:val="center"/>
+              <w:rPr>
+                <w:rFonts w:ascii="Times New Roman" w:hAnsi="Times New Roman" w:cs="Times New Roman"/>
+                <w:sz w:val="24"/>
+                <w:szCs w:val="24"/>
+              </w:rPr>
+            </w:pPr>
+            <w:r>
+              <w:rPr>
+                <w:rFonts w:ascii="Times New Roman" w:hAnsi="Times New Roman" w:cs="Times New Roman"/>
+                <w:noProof/>
+                <w:sz w:val="24"/>
+              </w:rPr>
+              <mc:AlternateContent>
+                <mc:Choice Requires="wps">
+                  <w:drawing>
+                    <wp:anchor distT="0" distB="0" distL="114300" distR="114300" simplePos="0" relativeHeight="251661312" behindDoc="0" locked="0" layoutInCell="1" allowOverlap="1" wp14:anchorId="3696042F" wp14:editId="342B52C5">
+                      <wp:simplePos x="3563007" y="1292772"/>
+                      <wp:positionH relativeFrom="margin">
+                        <wp:posOffset>243205</wp:posOffset>
+                      </wp:positionH>
+                      <wp:positionV relativeFrom="margin">
+                        <wp:posOffset>142240</wp:posOffset>
+                      </wp:positionV>
+                      <wp:extent cx="1650365" cy="284480"/>
+                      <wp:effectExtent l="57150" t="38100" r="64135" b="77470"/>
+                      <wp:wrapSquare wrapText="bothSides"/>
+                      <wp:docPr id="21" name="Rectángulo redondeado 23"/>
+                      <wp:cNvGraphicFramePr/>
+                      <a:graphic xmlns:a="http://schemas.openxmlformats.org/drawingml/2006/main">
+                        <a:graphicData uri="http://schemas.microsoft.com/office/word/2010/wordprocessingShape">
+                          <wps:wsp>
+                            <wps:cNvSpPr/>
+                            <wps:spPr>
+                              <a:xfrm>
+                                <a:off x="0" y="0"/>
+                                <a:ext cx="1650365" cy="284480"/>
+                              </a:xfrm>
+                              <a:prstGeom prst="roundRect">
+                                <a:avLst/>
+                              </a:prstGeom>
+                              <a:solidFill>
+                                <a:srgbClr val="92D050">
+                                  <a:alpha val="91000"/>
+                                </a:srgbClr>
+                              </a:solidFill>
+                              <a:ln>
+                                <a:noFill/>
+                              </a:ln>
+                              <a:effectLst>
+                                <a:outerShdw blurRad="57150" dist="19050" dir="5400000" algn="ctr" rotWithShape="0">
+                                  <a:srgbClr val="000000">
+                                    <a:alpha val="63000"/>
+                                  </a:srgbClr>
+                                </a:outerShdw>
+                              </a:effectLst>
+                            </wps:spPr>
+                            <wps:txbx>
+                              <w:txbxContent>
+                                <w:p>
+                                  <w:pPr>
+                                    <w:pStyle w:val="NormalWeb"/>
+                                    <w:spacing w:line="240" w:lineRule="auto"/>
+                                    <w:rPr>
+                                      <w:rFonts w:ascii="Century Gothic" w:hAnsi="Century Gothic"/>
+                                      <w:sz w:val="28"/>
+                                      <w:lang w:val="es-SV"/>
+                                    </w:rPr>
+                                  </w:pPr>
+                                </w:p>
+                              </w:txbxContent>
+                            </wps:txbx>
+                            <wps:bodyPr rot="0" spcFirstLastPara="0" vert="horz" wrap="square" lIns="91440" tIns="45720" rIns="91440" bIns="45720" numCol="1" spcCol="0" rtlCol="0" fromWordArt="0" anchor="ctr" anchorCtr="0" forceAA="0" compatLnSpc="1">
+                              <a:noAutofit/>
+                            </wps:bodyPr>
+                          </wps:wsp>
+                        </a:graphicData>
+                      </a:graphic>
+                      <wp14:sizeRelH relativeFrom="margin">
+                        <wp14:pctWidth>0</wp14:pctWidth>
+                      </wp14:sizeRelH>
+                      <wp14:sizeRelV relativeFrom="margin">
+                        <wp14:pctHeight>0</wp14:pctHeight>
+                      </wp14:sizeRelV>
+                    </wp:anchor>
+                  </w:drawing>
+                </mc:Choice>
+                <mc:Fallback>
+                  <w:pict>
+                    <v:roundrect id="Rectángulo redondeado 23" o:spid="_x0000_s1026" style="position:absolute;left:0;text-align:left;margin-left:19.15pt;margin-top:11.2pt;width:129.95pt;height:22.4pt;z-index:251661312;visibility:visible;mso-wrap-style:square;mso-width-percent:0;mso-height-percent:0;mso-wrap-distance-left:9pt;mso-wrap-distance-top:0;mso-wrap-distance-right:9pt;mso-wrap-distance-bottom:0;mso-position-horizontal:absolute;mso-position-horizontal-relative:margin;mso-position-vertical:absolute;mso-position-vertical-relative:margin;mso-width-percent:0;mso-height-percent:0;mso-width-relative:margin;mso-height-relative:margin;v-text-anchor:middle" arcsize="10923f" o:gfxdata="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" fillcolor="#92d050" stroked="f">
+                      <v:fill opacity="59624f"/>
+                      <v:shadow on="t" color="black" opacity="41287f" offset="0,1.5pt"/>
+                      <v:textbox>
+                        <w:txbxContent>
+                          <w:p>
+                            <w:pPr>
+                              <w:pStyle w:val="NormalWeb"/>
+                              <w:spacing w:line="240" w:lineRule="auto"/>
+                              <w:rPr>
+                                <w:rFonts w:ascii="Century Gothic" w:hAnsi="Century Gothic"/>
+                                <w:sz w:val="28"/>
+                                <w:lang w:val="es-SV"/>
+                              </w:rPr>
+                            </w:pPr>
+                          </w:p>
+                        </w:txbxContent>
+                      </v:textbox>
+                      <w10:wrap type="square" anchorx="margin" anchory="margin"/>
+                    </v:roundrect>
+                  </w:pict>
+                </mc:Fallback>
+              </mc:AlternateContent>
+            </w:r>
+          </w:p>
+        </w:tc>
+      </w:tr>
+      <w:tr>
+        <w:trPr>
+          <w:trHeight w:val="1118"/>
+          <w:jc w:val="center"/>
+        </w:trPr>
+        <w:tc>
+          <w:tcPr>
+            <w:tcW w:w="3206" w:type="dxa"/>
+            <w:vAlign w:val="center"/>
+          </w:tcPr>
+          <w:p>
+            <w:pPr>
+              <w:jc w:val="center"/>
+              <w:rPr>
+                <w:rFonts w:ascii="Times New Roman" w:hAnsi="Times New Roman" w:cs="Times New Roman"/>
+                <w:sz w:val="24"/>
+                <w:szCs w:val="24"/>
+              </w:rPr>
+            </w:pPr>
+            <w:r>
+              <w:rPr>
+                <w:rFonts w:ascii="Times New Roman" w:hAnsi="Times New Roman" w:cs="Times New Roman"/>
+                <w:sz w:val="24"/>
+                <w:szCs w:val="24"/>
+              </w:rPr>
+              <w:t>PROBLEMA CENTRAL</w:t>
+            </w:r>
+          </w:p>
+        </w:tc>
+        <w:tc>
+          <w:tcPr>
+            <w:tcW w:w="3543" w:type="dxa"/>
+            <w:vAlign w:val="center"/>
+          </w:tcPr>
+          <w:p>
+            <w:pPr>
+              <w:jc w:val="center"/>
+              <w:rPr>
+                <w:rFonts w:ascii="Times New Roman" w:hAnsi="Times New Roman" w:cs="Times New Roman"/>
+                <w:sz w:val="24"/>
+                <w:szCs w:val="24"/>
+              </w:rPr>
+            </w:pPr>
+            <w:r>
+              <w:rPr>
+                <w:rFonts w:ascii="Times New Roman" w:hAnsi="Times New Roman" w:cs="Times New Roman"/>
+                <w:noProof/>
+                <w:sz w:val="24"/>
+              </w:rPr>
+              <mc:AlternateContent>
+                <mc:Choice Requires="wps">
+                  <w:drawing>
+                    <wp:anchor distT="0" distB="0" distL="114300" distR="114300" simplePos="0" relativeHeight="251662336" behindDoc="0" locked="0" layoutInCell="1" allowOverlap="1" wp14:anchorId="7D132548" wp14:editId="628A3390">
+                      <wp:simplePos x="0" y="0"/>
+                      <wp:positionH relativeFrom="column">
+                        <wp:posOffset>266700</wp:posOffset>
+                      </wp:positionH>
+                      <wp:positionV relativeFrom="paragraph">
+                        <wp:posOffset>-48260</wp:posOffset>
+                      </wp:positionV>
+                      <wp:extent cx="1650365" cy="283845"/>
+                      <wp:effectExtent l="57150" t="38100" r="64135" b="78105"/>
+                      <wp:wrapNone/>
+                      <wp:docPr id="22" name="Rectángulo redondeado 23"/>
+                      <wp:cNvGraphicFramePr/>
+                      <a:graphic xmlns:a="http://schemas.openxmlformats.org/drawingml/2006/main">
+                        <a:graphicData uri="http://schemas.microsoft.com/office/word/2010/wordprocessingShape">
+                          <wps:wsp>
+                            <wps:cNvSpPr/>
+                            <wps:spPr>
+                              <a:xfrm>
+                                <a:off x="0" y="0"/>
+                                <a:ext cx="1650365" cy="283845"/>
+                              </a:xfrm>
+                              <a:prstGeom prst="roundRect">
+                                <a:avLst/>
+                              </a:prstGeom>
+                              <a:solidFill>
+                                <a:srgbClr val="FFC000">
+                                  <a:lumMod val="75000"/>
+                                  <a:alpha val="91000"/>
+                                </a:srgbClr>
+                              </a:solidFill>
+                              <a:ln>
+                                <a:noFill/>
+                              </a:ln>
+                              <a:effectLst>
+                                <a:outerShdw blurRad="57150" dist="19050" dir="5400000" algn="ctr" rotWithShape="0">
+                                  <a:srgbClr val="000000">
+                                    <a:alpha val="63000"/>
+                                  </a:srgbClr>
+                                </a:outerShdw>
+                              </a:effectLst>
+                            </wps:spPr>
+                            <wps:txbx>
+                              <w:txbxContent>
+                                <w:p>
+                                  <w:pPr>
+                                    <w:pStyle w:val="NormalWeb"/>
+                                    <w:spacing w:line="240" w:lineRule="auto"/>
+                                    <w:jc w:val="center"/>
+                                    <w:rPr>
+                                      <w:rFonts w:ascii="Century Gothic" w:hAnsi="Century Gothic"/>
+                                      <w:sz w:val="28"/>
+                                      <w:lang w:val="es-SV"/>
+                                    </w:rPr>
+                                  </w:pPr>
+                                </w:p>
+                              </w:txbxContent>
+                            </wps:txbx>
+                            <wps:bodyPr rot="0" spcFirstLastPara="0" vert="horz" wrap="square" lIns="91440" tIns="45720" rIns="91440" bIns="45720" numCol="1" spcCol="0" rtlCol="0" fromWordArt="0" anchor="ctr" anchorCtr="0" forceAA="0" compatLnSpc="1">
+                              <a:noAutofit/>
+                            </wps:bodyPr>
+                          </wps:wsp>
+                        </a:graphicData>
+                      </a:graphic>
+                      <wp14:sizeRelH relativeFrom="margin">
+                        <wp14:pctWidth>0</wp14:pctWidth>
+                      </wp14:sizeRelH>
+                      <wp14:sizeRelV relativeFrom="margin">
+                        <wp14:pctHeight>0</wp14:pctHeight>
+                      </wp14:sizeRelV>
+                    </wp:anchor>
+                  </w:drawing>
+                </mc:Choice>
+                <mc:Fallback>
+                  <w:pict>
+                    <v:roundrect id="_x0000_s1027" style="position:absolute;left:0;text-align:left;margin-left:21pt;margin-top:-3.8pt;width:129.95pt;height:22.35pt;z-index:251662336;visibility:visible;mso-wrap-style:square;mso-width-percent:0;mso-height-percent:0;mso-wrap-distance-left:9pt;mso-wrap-distance-top:0;mso-wrap-distance-right:9pt;mso-wrap-distance-bottom:0;mso-position-horizontal:absolute;mso-position-horizontal-relative:text;mso-position-vertical:absolute;mso-position-vertical-relative:text;mso-width-percent:0;mso-height-percent:0;mso-width-relative:margin;mso-height-relative:margin;v-text-anchor:middle" arcsize="10923f" o:gfxdata="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" fillcolor="#bf9000" stroked="f">
+                      <v:fill opacity="59624f"/>
+                      <v:shadow on="t" color="black" opacity="41287f" offset="0,1.5pt"/>
+                      <v:textbox>
+                        <w:txbxContent>
+                          <w:p>
+                            <w:pPr>
+                              <w:pStyle w:val="NormalWeb"/>
+                              <w:spacing w:line="240" w:lineRule="auto"/>
+                              <w:jc w:val="center"/>
+                              <w:rPr>
+                                <w:rFonts w:ascii="Century Gothic" w:hAnsi="Century Gothic"/>
+                                <w:sz w:val="28"/>
+                                <w:lang w:val="es-SV"/>
+                              </w:rPr>
+                            </w:pPr>
+                          </w:p>
+                        </w:txbxContent>
+                      </v:textbox>
+                    </v:roundrect>
+                  </w:pict>
+                </mc:Fallback>
+              </mc:AlternateContent>
+            </w:r>
+          </w:p>
+        </w:tc>
+      </w:tr>
+      <w:tr>
+        <w:trPr>
+          <w:trHeight w:val="1231"/>
+          <w:jc w:val="center"/>
+        </w:trPr>
+        <w:tc>
+          <w:tcPr>
+            <w:tcW w:w="3206" w:type="dxa"/>
+            <w:vAlign w:val="center"/>
+          </w:tcPr>
+          <w:p>
+            <w:pPr>
+              <w:jc w:val="center"/>
+              <w:rPr>
+                <w:rFonts w:ascii="Times New Roman" w:hAnsi="Times New Roman" w:cs="Times New Roman"/>
+                <w:sz w:val="24"/>
+                <w:szCs w:val="24"/>
+              </w:rPr>
+            </w:pPr>
+            <w:r>
+              <w:rPr>
+                <w:rFonts w:ascii="Times New Roman" w:hAnsi="Times New Roman" w:cs="Times New Roman"/>
+                <w:sz w:val="24"/>
+                <w:szCs w:val="24"/>
+              </w:rPr>
+              <w:t>CAUSAS DIRECTAS</w:t>
+            </w:r>
+          </w:p>
+        </w:tc>
+        <w:tc>
+          <w:tcPr>
+            <w:tcW w:w="3543" w:type="dxa"/>
+            <w:vAlign w:val="center"/>
+          </w:tcPr>
+          <w:p>
+            <w:pPr>
+              <w:jc w:val="center"/>
+              <w:rPr>
+                <w:rFonts w:ascii="Times New Roman" w:hAnsi="Times New Roman" w:cs="Times New Roman"/>
+                <w:sz w:val="24"/>
+                <w:szCs w:val="24"/>
+              </w:rPr>
+            </w:pPr>
+            <w:r>
+              <w:rPr>
+                <w:rFonts w:ascii="Times New Roman" w:hAnsi="Times New Roman" w:cs="Times New Roman"/>
+                <w:noProof/>
+                <w:sz w:val="24"/>
+              </w:rPr>
+              <mc:AlternateContent>
+                <mc:Choice Requires="wps">
+                  <w:drawing>
+                    <wp:anchor distT="0" distB="0" distL="114300" distR="114300" simplePos="0" relativeHeight="251663360" behindDoc="0" locked="0" layoutInCell="1" allowOverlap="1" wp14:anchorId="6AE9179E" wp14:editId="0B3BEF5A">
+                      <wp:simplePos x="0" y="0"/>
+                      <wp:positionH relativeFrom="column">
+                        <wp:posOffset>278765</wp:posOffset>
+                      </wp:positionH>
+                      <wp:positionV relativeFrom="paragraph">
+                        <wp:posOffset>-15240</wp:posOffset>
+                      </wp:positionV>
+                      <wp:extent cx="1661795" cy="332105"/>
+                      <wp:effectExtent l="57150" t="38100" r="52705" b="67945"/>
+                      <wp:wrapNone/>
+                      <wp:docPr id="24" name="Rectángulo redondeado 23"/>
+                      <wp:cNvGraphicFramePr/>
+                      <a:graphic xmlns:a="http://schemas.openxmlformats.org/drawingml/2006/main">
+                        <a:graphicData uri="http://schemas.microsoft.com/office/word/2010/wordprocessingShape">
+                          <wps:wsp>
+                            <wps:cNvSpPr/>
+                            <wps:spPr>
+                              <a:xfrm>
+                                <a:off x="0" y="0"/>
+                                <a:ext cx="1661795" cy="332105"/>
+                              </a:xfrm>
+                              <a:prstGeom prst="roundRect">
+                                <a:avLst/>
+                              </a:prstGeom>
+                              <a:solidFill>
+                                <a:srgbClr val="FFC000">
+                                  <a:lumMod val="50000"/>
+                                  <a:alpha val="91000"/>
+                                </a:srgbClr>
+                              </a:solidFill>
+                              <a:ln>
+                                <a:noFill/>
+                              </a:ln>
+                              <a:effectLst>
+                                <a:outerShdw blurRad="57150" dist="19050" dir="5400000" algn="ctr" rotWithShape="0">
+                                  <a:srgbClr val="000000">
+                                    <a:alpha val="63000"/>
+                                  </a:srgbClr>
+                                </a:outerShdw>
+                              </a:effectLst>
+                            </wps:spPr>
+                            <wps:txbx>
+                              <w:txbxContent>
+                                <w:p>
+                                  <w:pPr>
+                                    <w:pStyle w:val="NormalWeb"/>
+                                    <w:spacing w:line="240" w:lineRule="auto"/>
+                                    <w:jc w:val="center"/>
+                                    <w:rPr>
+                                      <w:rFonts w:ascii="Century Gothic" w:hAnsi="Century Gothic"/>
+                                      <w:sz w:val="28"/>
+                                      <w:lang w:val="es-SV"/>
+                                    </w:rPr>
+                                  </w:pPr>
+                                </w:p>
+                              </w:txbxContent>
+                            </wps:txbx>
+                            <wps:bodyPr rot="0" spcFirstLastPara="0" vert="horz" wrap="square" lIns="91440" tIns="45720" rIns="91440" bIns="45720" numCol="1" spcCol="0" rtlCol="0" fromWordArt="0" anchor="ctr" anchorCtr="0" forceAA="0" compatLnSpc="1">
+                              <a:noAutofit/>
+                            </wps:bodyPr>
+                          </wps:wsp>
+                        </a:graphicData>
+                      </a:graphic>
+                      <wp14:sizeRelH relativeFrom="margin">
+                        <wp14:pctWidth>0</wp14:pctWidth>
+                      </wp14:sizeRelH>
+                      <wp14:sizeRelV relativeFrom="margin">
+                        <wp14:pctHeight>0</wp14:pctHeight>
+                      </wp14:sizeRelV>
+                    </wp:anchor>
+                  </w:drawing>
+                </mc:Choice>
+                <mc:Fallback>
+                  <w:pict>
+                    <v:roundrect id="_x0000_s1028" style="position:absolute;left:0;text-align:left;margin-left:21.95pt;margin-top:-1.2pt;width:130.85pt;height:26.15pt;z-index:251663360;visibility:visible;mso-wrap-style:square;mso-width-percent:0;mso-height-percent:0;mso-wrap-distance-left:9pt;mso-wrap-distance-top:0;mso-wrap-distance-right:9pt;mso-wrap-distance-bottom:0;mso-position-horizontal:absolute;mso-position-horizontal-relative:text;mso-position-vertical:absolute;mso-position-vertical-relative:text;mso-width-percent:0;mso-height-percent:0;mso-width-relative:margin;mso-height-relative:margin;v-text-anchor:middle" arcsize="10923f" o:gfxdata="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" fillcolor="#7f6000" stroked="f">
+                      <v:fill opacity="59624f"/>
+                      <v:shadow on="t" color="black" opacity="41287f" offset="0,1.5pt"/>
+                      <v:textbox>
+                        <w:txbxContent>
+                          <w:p>
+                            <w:pPr>
+                              <w:pStyle w:val="NormalWeb"/>
+                              <w:spacing w:line="240" w:lineRule="auto"/>
+                              <w:jc w:val="center"/>
+                              <w:rPr>
+                                <w:rFonts w:ascii="Century Gothic" w:hAnsi="Century Gothic"/>
+                                <w:sz w:val="28"/>
+                                <w:lang w:val="es-SV"/>
+                              </w:rPr>
+                            </w:pPr>
+                          </w:p>
+                        </w:txbxContent>
+                      </v:textbox>
+                    </v:roundrect>
+                  </w:pict>
+                </mc:Fallback>
+              </mc:AlternateContent>
+            </w:r>
+          </w:p>
+        </w:tc>
+        <w:bookmarkStart w:id="22" w:name="_GoBack"/>
+        <w:bookmarkEnd w:id="22"/>
+      </w:tr>
+    </w:tbl>
     <w:p>
       <w:pPr>
         <w:pStyle w:val="Prrafodelista"/>
@@ -11811,16 +12334,22 @@
       </w:pPr>
       <w:r>
         <w:rPr>
-          <w:rFonts w:ascii="Times New Roman" w:eastAsia="Times New Roman" w:hAnsi="Times New Roman" w:cs="Times New Roman"/>
           <w:noProof/>
-          <w:sz w:val="24"/>
-          <w:szCs w:val="24"/>
-        </w:rPr>
+        </w:rPr>
+        <w:lastRenderedPageBreak/>
         <w:drawing>
-          <wp:inline distT="0" distB="0" distL="0" distR="0" wp14:anchorId="6CCDE0EB" wp14:editId="313A96D4">
-            <wp:extent cx="5612130" cy="2799715"/>
-            <wp:effectExtent l="57150" t="57150" r="121920" b="114935"/>
-            <wp:docPr id="2" name="0 Imagen"/>
+          <wp:anchor distT="0" distB="0" distL="114300" distR="114300" simplePos="0" relativeHeight="251659264" behindDoc="0" locked="0" layoutInCell="1" allowOverlap="1" wp14:anchorId="012F5F86" wp14:editId="11703E32">
+            <wp:simplePos x="0" y="0"/>
+            <wp:positionH relativeFrom="margin">
+              <wp:posOffset>-546735</wp:posOffset>
+            </wp:positionH>
+            <wp:positionV relativeFrom="margin">
+              <wp:posOffset>209550</wp:posOffset>
+            </wp:positionV>
+            <wp:extent cx="6959600" cy="4535805"/>
+            <wp:effectExtent l="57150" t="57150" r="107950" b="112395"/>
+            <wp:wrapSquare wrapText="bothSides"/>
+            <wp:docPr id="7" name="Imagen 7"/>
             <wp:cNvGraphicFramePr>
               <a:graphicFrameLocks xmlns:a="http://schemas.openxmlformats.org/drawingml/2006/main" noChangeAspect="1"/>
             </wp:cNvGraphicFramePr>
@@ -11828,11 +12357,11 @@
               <a:graphicData uri="http://schemas.openxmlformats.org/drawingml/2006/picture">
                 <pic:pic xmlns:pic="http://schemas.openxmlformats.org/drawingml/2006/picture">
                   <pic:nvPicPr>
-                    <pic:cNvPr id="0" name="arbol de problemas agencia.png"/>
+                    <pic:cNvPr id="0" name=""/>
                     <pic:cNvPicPr/>
                   </pic:nvPicPr>
                   <pic:blipFill>
-                    <a:blip r:embed="rId15" cstate="print">
+                    <a:blip r:embed="rId15">
                       <a:extLst>
                         <a:ext uri="{28A0092B-C50C-407E-A947-70E740481C1C}">
                           <a14:useLocalDpi xmlns:a14="http://schemas.microsoft.com/office/drawing/2010/main" val="0"/>
@@ -11846,12 +12375,12 @@
                   <pic:spPr>
                     <a:xfrm>
                       <a:off x="0" y="0"/>
-                      <a:ext cx="5612130" cy="2799715"/>
+                      <a:ext cx="6983600" cy="4551614"/>
                     </a:xfrm>
                     <a:prstGeom prst="rect">
                       <a:avLst/>
                     </a:prstGeom>
-                    <a:ln w="9525" cap="sq">
+                    <a:ln w="3175" cap="sq">
                       <a:solidFill>
                         <a:srgbClr val="000000"/>
                       </a:solidFill>
@@ -11869,7 +12398,13 @@
                 </pic:pic>
               </a:graphicData>
             </a:graphic>
-          </wp:inline>
+            <wp14:sizeRelH relativeFrom="margin">
+              <wp14:pctWidth>0</wp14:pctWidth>
+            </wp14:sizeRelH>
+            <wp14:sizeRelV relativeFrom="margin">
+              <wp14:pctHeight>0</wp14:pctHeight>
+            </wp14:sizeRelV>
+          </wp:anchor>
         </w:drawing>
       </w:r>
     </w:p>
@@ -12014,16 +12549,7 @@
           <w:sz w:val="24"/>
           <w:szCs w:val="24"/>
         </w:rPr>
-        <w:t xml:space="preserve">Los datos tales como registro de clientes, reserva y asesoría son recolectados de forma manual los cuales posteriormente son </w:t>
-      </w:r>
-      <w:r>
-        <w:rPr>
-          <w:rFonts w:ascii="Times New Roman" w:eastAsia="Times New Roman" w:hAnsi="Times New Roman" w:cs="Times New Roman"/>
-          <w:sz w:val="24"/>
-          <w:szCs w:val="24"/>
-        </w:rPr>
-        <w:lastRenderedPageBreak/>
-        <w:t>digitalizados en documentos de Word y Excel generando una demora en procesar la información, lo que causa hacer lento el proceso de verificación de disponibilidad de paquetes, tours y vehículos, además existe un control de los ingresos obtenidos en la agencia.</w:t>
+        <w:t>Los datos tales como registro de clientes, reserva y asesoría son recolectados de forma manual los cuales posteriormente son digitalizados en documentos de Word y Excel generando una demora en procesar la información, lo que causa hacer lento el proceso de verificación de disponibilidad de paquetes, tours y vehículos, además existe un control de los ingresos obtenidos en la agencia.</w:t>
       </w:r>
     </w:p>
     <w:p>
@@ -12088,6 +12614,7 @@
           <w:sz w:val="24"/>
           <w:szCs w:val="24"/>
         </w:rPr>
+        <w:lastRenderedPageBreak/>
         <w:t xml:space="preserve">Bajo resguardo de información: </w:t>
       </w:r>
       <w:r>
@@ -12448,7 +12975,6 @@
           <w:sz w:val="24"/>
           <w:szCs w:val="24"/>
         </w:rPr>
-        <w:lastRenderedPageBreak/>
         <w:t>Árbol de objetivos: (Árbol de Medios-Fines)</w:t>
       </w:r>
     </w:p>
@@ -12567,6 +13093,7 @@
           <w:sz w:val="24"/>
           <w:szCs w:val="24"/>
         </w:rPr>
+        <w:lastRenderedPageBreak/>
         <w:t>Si el "negativo " no es inmediato hay un problema en el Árbol de Problemas</w:t>
       </w:r>
     </w:p>
@@ -12892,16 +13419,7 @@
           <w:sz w:val="24"/>
           <w:szCs w:val="24"/>
         </w:rPr>
-        <w:t xml:space="preserve">Se realizará la creación de una página web la cual estará constantemente actualizada y con un diseño grato a la vista del usuario. El cliente podrá visualizar todas las promociones de tours, paquetes, cargo expreso y renta de vehículos así </w:t>
-      </w:r>
-      <w:r>
-        <w:rPr>
-          <w:rFonts w:ascii="Times New Roman" w:eastAsia="Times New Roman" w:hAnsi="Times New Roman" w:cs="Times New Roman"/>
-          <w:sz w:val="24"/>
-          <w:szCs w:val="24"/>
-        </w:rPr>
-        <w:lastRenderedPageBreak/>
-        <w:t>como también realizar su reserva mediante la página web y aplicación móvil. En caso de tener dudas sobre cotizaciones o reservas podrá contactarse con el administrador de la página por medio de un chat privado, vía correo electrónico o por llamada telefónica.</w:t>
+        <w:t>Se realizará la creación de una página web la cual estará constantemente actualizada y con un diseño grato a la vista del usuario. El cliente podrá visualizar todas las promociones de tours, paquetes, cargo expreso y renta de vehículos así como también realizar su reserva mediante la página web y aplicación móvil. En caso de tener dudas sobre cotizaciones o reservas podrá contactarse con el administrador de la página por medio de un chat privado, vía correo electrónico o por llamada telefónica.</w:t>
       </w:r>
     </w:p>
     <w:p>
@@ -12967,7 +13485,16 @@
           <w:sz w:val="24"/>
           <w:szCs w:val="24"/>
         </w:rPr>
-        <w:t>), así como credenciales con alta seguridad (conjunto de caracteres alfanuméricos) para cada tipo de usuario con el fin de proteger su privacidad.</w:t>
+        <w:t xml:space="preserve">), así </w:t>
+      </w:r>
+      <w:r>
+        <w:rPr>
+          <w:rFonts w:ascii="Times New Roman" w:eastAsia="Times New Roman" w:hAnsi="Times New Roman" w:cs="Times New Roman"/>
+          <w:sz w:val="24"/>
+          <w:szCs w:val="24"/>
+        </w:rPr>
+        <w:lastRenderedPageBreak/>
+        <w:t>como credenciales con alta seguridad (conjunto de caracteres alfanuméricos) para cada tipo de usuario con el fin de proteger su privacidad.</w:t>
       </w:r>
     </w:p>
     <w:p>
@@ -13284,16 +13811,7 @@
           <w:sz w:val="24"/>
           <w:szCs w:val="24"/>
         </w:rPr>
-        <w:t xml:space="preserve">Como grupo se optó por el marco de trabajo scrum, ya que suele ser una metodología ágil, la cual permite desarrollar software rápidamente; y a la vez, responde a los cambios que </w:t>
-      </w:r>
-      <w:r>
-        <w:rPr>
-          <w:rFonts w:ascii="Times New Roman" w:eastAsia="Times New Roman" w:hAnsi="Times New Roman" w:cs="Times New Roman"/>
-          <w:sz w:val="24"/>
-          <w:szCs w:val="24"/>
-        </w:rPr>
-        <w:lastRenderedPageBreak/>
-        <w:t>puedan surgir durante el desarrollo del proyecto por parte del cliente, por tal razón se eligió Scrum.</w:t>
+        <w:t>Como grupo se optó por el marco de trabajo scrum, ya que suele ser una metodología ágil, la cual permite desarrollar software rápidamente; y a la vez, responde a los cambios que puedan surgir durante el desarrollo del proyecto por parte del cliente, por tal razón se eligió Scrum.</w:t>
       </w:r>
     </w:p>
     <w:p>
@@ -13339,7 +13857,16 @@
           <w:sz w:val="24"/>
           <w:szCs w:val="24"/>
         </w:rPr>
-        <w:t>El corazón del método scrum es el sprint, el cual puede definir como un periodo de tiempo de un mes o de acuerdo a la complejidad del software, en el que se crea un producto, utilizable y finalizado. Normalmente tienen una duración consistente durante un periodo de desarrollo. Cada Sprint se ejecuta en bloques temporales cortos y fijos.</w:t>
+        <w:t xml:space="preserve">El corazón del método scrum es el sprint, el cual puede definir como un periodo de tiempo de un mes o de acuerdo a la complejidad del software, en el que se crea un producto, </w:t>
+      </w:r>
+      <w:r>
+        <w:rPr>
+          <w:rFonts w:ascii="Times New Roman" w:eastAsia="Times New Roman" w:hAnsi="Times New Roman" w:cs="Times New Roman"/>
+          <w:sz w:val="24"/>
+          <w:szCs w:val="24"/>
+        </w:rPr>
+        <w:lastRenderedPageBreak/>
+        <w:t>utilizable y finalizado. Normalmente tienen una duración consistente durante un periodo de desarrollo. Cada Sprint se ejecuta en bloques temporales cortos y fijos.</w:t>
       </w:r>
     </w:p>
     <w:p>
@@ -13814,6 +14341,7 @@
           <w:sz w:val="24"/>
           <w:szCs w:val="24"/>
         </w:rPr>
+        <w:lastRenderedPageBreak/>
         <w:t xml:space="preserve">La reunión iniciará puntualmente a la hora (El lugar y hora serán definidos por el equipo de trabajo). </w:t>
       </w:r>
     </w:p>
@@ -14188,6 +14716,7 @@
           </w:rPr>
           <w:id w:val="328029152"/>
         </w:sdtPr>
+        <w:sdtEndPr/>
         <w:sdtContent>
           <w:r>
             <w:rPr>
@@ -14397,7 +14926,6 @@
           <w:sz w:val="24"/>
           <w:szCs w:val="24"/>
         </w:rPr>
-        <w:lastRenderedPageBreak/>
         <w:t xml:space="preserve">Codificación: Se utilizará como lenguaje de programación PHP para desarrollar los módulos del proyecto y </w:t>
       </w:r>
       <w:proofErr w:type="spellStart"/>
@@ -14544,6 +15072,7 @@
           <w:sz w:val="24"/>
           <w:szCs w:val="24"/>
         </w:rPr>
+        <w:lastRenderedPageBreak/>
         <w:t>Netbeans</w:t>
       </w:r>
       <w:proofErr w:type="spellEnd"/>
@@ -14765,15 +15294,7 @@
           <w:sz w:val="24"/>
           <w:szCs w:val="24"/>
         </w:rPr>
-        <w:t>Una de las ventajas de la metodología es que permite organizar en un cronograma, todas las actividades que se van a realizar para la creación del sistema informático, junto con el tiempo de duración de cada una. Esto permite mayor control de la situación en que se encuentra el proyecto para la toma d</w:t>
-      </w:r>
-      <w:r>
-        <w:rPr>
-          <w:rFonts w:ascii="Times New Roman" w:eastAsia="Times New Roman" w:hAnsi="Times New Roman" w:cs="Times New Roman"/>
-          <w:sz w:val="24"/>
-          <w:szCs w:val="24"/>
-        </w:rPr>
-        <w:t>e decisiones que puedan surgir.</w:t>
+        <w:t>Una de las ventajas de la metodología es que permite organizar en un cronograma, todas las actividades que se van a realizar para la creación del sistema informático, junto con el tiempo de duración de cada una. Esto permite mayor control de la situación en que se encuentra el proyecto para la toma de decisiones que puedan surgir.</w:t>
       </w:r>
     </w:p>
     <w:p>
@@ -15835,14 +16356,27 @@
       <w:r>
         <w:t xml:space="preserve">Tabla </w:t>
       </w:r>
-      <w:fldSimple w:instr=" SEQ Tabla \* ARABIC ">
-        <w:r>
-          <w:rPr>
-            <w:noProof/>
-          </w:rPr>
-          <w:t>2</w:t>
-        </w:r>
-      </w:fldSimple>
+      <w:r>
+        <w:fldChar w:fldCharType="begin"/>
+      </w:r>
+      <w:r>
+        <w:instrText xml:space="preserve"> SEQ Tabla \* ARABIC </w:instrText>
+      </w:r>
+      <w:r>
+        <w:fldChar w:fldCharType="separate"/>
+      </w:r>
+      <w:r>
+        <w:rPr>
+          <w:noProof/>
+        </w:rPr>
+        <w:t>2</w:t>
+      </w:r>
+      <w:r>
+        <w:rPr>
+          <w:noProof/>
+        </w:rPr>
+        <w:fldChar w:fldCharType="end"/>
+      </w:r>
       <w:r>
         <w:t xml:space="preserve">. </w:t>
       </w:r>
@@ -16306,14 +16840,27 @@
       <w:r>
         <w:t xml:space="preserve">Tabla </w:t>
       </w:r>
-      <w:fldSimple w:instr=" SEQ Tabla \* ARABIC ">
-        <w:r>
-          <w:rPr>
-            <w:noProof/>
-          </w:rPr>
-          <w:t>3</w:t>
-        </w:r>
-      </w:fldSimple>
+      <w:r>
+        <w:fldChar w:fldCharType="begin"/>
+      </w:r>
+      <w:r>
+        <w:instrText xml:space="preserve"> SEQ Tabla \* ARABIC </w:instrText>
+      </w:r>
+      <w:r>
+        <w:fldChar w:fldCharType="separate"/>
+      </w:r>
+      <w:r>
+        <w:rPr>
+          <w:noProof/>
+        </w:rPr>
+        <w:t>3</w:t>
+      </w:r>
+      <w:r>
+        <w:rPr>
+          <w:noProof/>
+        </w:rPr>
+        <w:fldChar w:fldCharType="end"/>
+      </w:r>
       <w:r>
         <w:t xml:space="preserve">. </w:t>
       </w:r>
@@ -17133,14 +17680,30 @@
       <w:r>
         <w:t xml:space="preserve">Tabla </w:t>
       </w:r>
-      <w:fldSimple w:instr=" SEQ Tabla \* ARABIC ">
-        <w:r>
-          <w:rPr>
-            <w:noProof/>
-          </w:rPr>
-          <w:t>4</w:t>
-        </w:r>
-      </w:fldSimple>
+      <w:r>
+        <w:fldChar w:fldCharType="begin"/>
+      </w:r>
+      <w:r>
+        <w:instrText xml:space="preserve"> SEQ Tabla \* ARABIC</w:instrText>
+      </w:r>
+      <w:r>
+        <w:instrText xml:space="preserve"> </w:instrText>
+      </w:r>
+      <w:r>
+        <w:fldChar w:fldCharType="separate"/>
+      </w:r>
+      <w:r>
+        <w:rPr>
+          <w:noProof/>
+        </w:rPr>
+        <w:t>4</w:t>
+      </w:r>
+      <w:r>
+        <w:rPr>
+          <w:noProof/>
+        </w:rPr>
+        <w:fldChar w:fldCharType="end"/>
+      </w:r>
       <w:r>
         <w:t xml:space="preserve">. </w:t>
       </w:r>
@@ -18595,14 +19158,27 @@
       <w:r>
         <w:t xml:space="preserve">Tabla </w:t>
       </w:r>
-      <w:fldSimple w:instr=" SEQ Tabla \* ARABIC ">
-        <w:r>
-          <w:rPr>
-            <w:noProof/>
-          </w:rPr>
-          <w:t>5</w:t>
-        </w:r>
-      </w:fldSimple>
+      <w:r>
+        <w:fldChar w:fldCharType="begin"/>
+      </w:r>
+      <w:r>
+        <w:instrText xml:space="preserve"> SEQ Tabla \* ARABIC </w:instrText>
+      </w:r>
+      <w:r>
+        <w:fldChar w:fldCharType="separate"/>
+      </w:r>
+      <w:r>
+        <w:rPr>
+          <w:noProof/>
+        </w:rPr>
+        <w:t>5</w:t>
+      </w:r>
+      <w:r>
+        <w:rPr>
+          <w:noProof/>
+        </w:rPr>
+        <w:fldChar w:fldCharType="end"/>
+      </w:r>
       <w:r>
         <w:t xml:space="preserve">. </w:t>
       </w:r>
@@ -19794,14 +20370,27 @@
       <w:r>
         <w:t xml:space="preserve">Tabla </w:t>
       </w:r>
-      <w:fldSimple w:instr=" SEQ Tabla \* ARABIC ">
-        <w:r>
-          <w:rPr>
-            <w:noProof/>
-          </w:rPr>
-          <w:t>6</w:t>
-        </w:r>
-      </w:fldSimple>
+      <w:r>
+        <w:fldChar w:fldCharType="begin"/>
+      </w:r>
+      <w:r>
+        <w:instrText xml:space="preserve"> SEQ Tabla \* ARABIC </w:instrText>
+      </w:r>
+      <w:r>
+        <w:fldChar w:fldCharType="separate"/>
+      </w:r>
+      <w:r>
+        <w:rPr>
+          <w:noProof/>
+        </w:rPr>
+        <w:t>6</w:t>
+      </w:r>
+      <w:r>
+        <w:rPr>
+          <w:noProof/>
+        </w:rPr>
+        <w:fldChar w:fldCharType="end"/>
+      </w:r>
       <w:r>
         <w:t xml:space="preserve">. </w:t>
       </w:r>
@@ -20628,14 +21217,27 @@
       <w:r>
         <w:t xml:space="preserve">Tabla </w:t>
       </w:r>
-      <w:fldSimple w:instr=" SEQ Tabla \* ARABIC ">
-        <w:r>
-          <w:rPr>
-            <w:noProof/>
-          </w:rPr>
-          <w:t>7</w:t>
-        </w:r>
-      </w:fldSimple>
+      <w:r>
+        <w:fldChar w:fldCharType="begin"/>
+      </w:r>
+      <w:r>
+        <w:instrText xml:space="preserve"> SEQ Tabla \* ARABIC </w:instrText>
+      </w:r>
+      <w:r>
+        <w:fldChar w:fldCharType="separate"/>
+      </w:r>
+      <w:r>
+        <w:rPr>
+          <w:noProof/>
+        </w:rPr>
+        <w:t>7</w:t>
+      </w:r>
+      <w:r>
+        <w:rPr>
+          <w:noProof/>
+        </w:rPr>
+        <w:fldChar w:fldCharType="end"/>
+      </w:r>
       <w:r>
         <w:t xml:space="preserve">. </w:t>
       </w:r>
@@ -21767,14 +22369,27 @@
       <w:r>
         <w:t xml:space="preserve">Tabla </w:t>
       </w:r>
-      <w:fldSimple w:instr=" SEQ Tabla \* ARABIC ">
-        <w:r>
-          <w:rPr>
-            <w:noProof/>
-          </w:rPr>
-          <w:t>8</w:t>
-        </w:r>
-      </w:fldSimple>
+      <w:r>
+        <w:fldChar w:fldCharType="begin"/>
+      </w:r>
+      <w:r>
+        <w:instrText xml:space="preserve"> SEQ Tabla \* ARABIC </w:instrText>
+      </w:r>
+      <w:r>
+        <w:fldChar w:fldCharType="separate"/>
+      </w:r>
+      <w:r>
+        <w:rPr>
+          <w:noProof/>
+        </w:rPr>
+        <w:t>8</w:t>
+      </w:r>
+      <w:r>
+        <w:rPr>
+          <w:noProof/>
+        </w:rPr>
+        <w:fldChar w:fldCharType="end"/>
+      </w:r>
       <w:r>
         <w:t xml:space="preserve">. </w:t>
       </w:r>
@@ -22147,14 +22762,27 @@
       <w:r>
         <w:t xml:space="preserve">Tabla </w:t>
       </w:r>
-      <w:fldSimple w:instr=" SEQ Tabla \* ARABIC ">
-        <w:r>
-          <w:rPr>
-            <w:noProof/>
-          </w:rPr>
-          <w:t>9</w:t>
-        </w:r>
-      </w:fldSimple>
+      <w:r>
+        <w:fldChar w:fldCharType="begin"/>
+      </w:r>
+      <w:r>
+        <w:instrText xml:space="preserve"> SEQ Tabla \* ARABIC </w:instrText>
+      </w:r>
+      <w:r>
+        <w:fldChar w:fldCharType="separate"/>
+      </w:r>
+      <w:r>
+        <w:rPr>
+          <w:noProof/>
+        </w:rPr>
+        <w:t>9</w:t>
+      </w:r>
+      <w:r>
+        <w:rPr>
+          <w:noProof/>
+        </w:rPr>
+        <w:fldChar w:fldCharType="end"/>
+      </w:r>
       <w:r>
         <w:t xml:space="preserve">. </w:t>
       </w:r>
@@ -24339,14 +24967,27 @@
       <w:r>
         <w:t xml:space="preserve">Tabla </w:t>
       </w:r>
-      <w:fldSimple w:instr=" SEQ Tabla \* ARABIC ">
-        <w:r>
-          <w:rPr>
-            <w:noProof/>
-          </w:rPr>
-          <w:t>10</w:t>
-        </w:r>
-      </w:fldSimple>
+      <w:r>
+        <w:fldChar w:fldCharType="begin"/>
+      </w:r>
+      <w:r>
+        <w:instrText xml:space="preserve"> SEQ Tabla \* ARABIC </w:instrText>
+      </w:r>
+      <w:r>
+        <w:fldChar w:fldCharType="separate"/>
+      </w:r>
+      <w:r>
+        <w:rPr>
+          <w:noProof/>
+        </w:rPr>
+        <w:t>10</w:t>
+      </w:r>
+      <w:r>
+        <w:rPr>
+          <w:noProof/>
+        </w:rPr>
+        <w:fldChar w:fldCharType="end"/>
+      </w:r>
       <w:r>
         <w:t xml:space="preserve">. </w:t>
       </w:r>
@@ -26178,14 +26819,27 @@
       <w:r>
         <w:t xml:space="preserve">Tabla </w:t>
       </w:r>
-      <w:fldSimple w:instr=" SEQ Tabla \* ARABIC ">
-        <w:r>
-          <w:rPr>
-            <w:noProof/>
-          </w:rPr>
-          <w:t>11</w:t>
-        </w:r>
-      </w:fldSimple>
+      <w:r>
+        <w:fldChar w:fldCharType="begin"/>
+      </w:r>
+      <w:r>
+        <w:instrText xml:space="preserve"> SEQ Tabla \* ARABIC </w:instrText>
+      </w:r>
+      <w:r>
+        <w:fldChar w:fldCharType="separate"/>
+      </w:r>
+      <w:r>
+        <w:rPr>
+          <w:noProof/>
+        </w:rPr>
+        <w:t>11</w:t>
+      </w:r>
+      <w:r>
+        <w:rPr>
+          <w:noProof/>
+        </w:rPr>
+        <w:fldChar w:fldCharType="end"/>
+      </w:r>
       <w:r>
         <w:t>.</w:t>
       </w:r>
@@ -26665,14 +27319,30 @@
       <w:r>
         <w:t xml:space="preserve">Tabla </w:t>
       </w:r>
-      <w:fldSimple w:instr=" SEQ Tabla \* ARABIC ">
-        <w:r>
-          <w:rPr>
-            <w:noProof/>
-          </w:rPr>
-          <w:t>12</w:t>
-        </w:r>
-      </w:fldSimple>
+      <w:r>
+        <w:fldChar w:fldCharType="begin"/>
+      </w:r>
+      <w:r>
+        <w:instrText xml:space="preserve"> </w:instrText>
+      </w:r>
+      <w:r>
+        <w:instrText xml:space="preserve">SEQ Tabla \* ARABIC </w:instrText>
+      </w:r>
+      <w:r>
+        <w:fldChar w:fldCharType="separate"/>
+      </w:r>
+      <w:r>
+        <w:rPr>
+          <w:noProof/>
+        </w:rPr>
+        <w:t>12</w:t>
+      </w:r>
+      <w:r>
+        <w:rPr>
+          <w:noProof/>
+        </w:rPr>
+        <w:fldChar w:fldCharType="end"/>
+      </w:r>
       <w:r>
         <w:t>.</w:t>
       </w:r>
@@ -27157,14 +27827,27 @@
       <w:r>
         <w:t xml:space="preserve">Tabla </w:t>
       </w:r>
-      <w:fldSimple w:instr=" SEQ Tabla \* ARABIC ">
-        <w:r>
-          <w:rPr>
-            <w:noProof/>
-          </w:rPr>
-          <w:t>13</w:t>
-        </w:r>
-      </w:fldSimple>
+      <w:r>
+        <w:fldChar w:fldCharType="begin"/>
+      </w:r>
+      <w:r>
+        <w:instrText xml:space="preserve"> SEQ Tabla \* ARABIC </w:instrText>
+      </w:r>
+      <w:r>
+        <w:fldChar w:fldCharType="separate"/>
+      </w:r>
+      <w:r>
+        <w:rPr>
+          <w:noProof/>
+        </w:rPr>
+        <w:t>13</w:t>
+      </w:r>
+      <w:r>
+        <w:rPr>
+          <w:noProof/>
+        </w:rPr>
+        <w:fldChar w:fldCharType="end"/>
+      </w:r>
       <w:r>
         <w:t xml:space="preserve">. </w:t>
       </w:r>
@@ -27491,14 +28174,27 @@
       <w:r>
         <w:t xml:space="preserve">Tabla </w:t>
       </w:r>
-      <w:fldSimple w:instr=" SEQ Tabla \* ARABIC ">
-        <w:r>
-          <w:rPr>
-            <w:noProof/>
-          </w:rPr>
-          <w:t>14</w:t>
-        </w:r>
-      </w:fldSimple>
+      <w:r>
+        <w:fldChar w:fldCharType="begin"/>
+      </w:r>
+      <w:r>
+        <w:instrText xml:space="preserve"> SEQ Tabla \* ARABIC </w:instrText>
+      </w:r>
+      <w:r>
+        <w:fldChar w:fldCharType="separate"/>
+      </w:r>
+      <w:r>
+        <w:rPr>
+          <w:noProof/>
+        </w:rPr>
+        <w:t>14</w:t>
+      </w:r>
+      <w:r>
+        <w:rPr>
+          <w:noProof/>
+        </w:rPr>
+        <w:fldChar w:fldCharType="end"/>
+      </w:r>
       <w:r>
         <w:t xml:space="preserve">. </w:t>
       </w:r>
@@ -28429,14 +29125,27 @@
       <w:r>
         <w:t xml:space="preserve">Tabla </w:t>
       </w:r>
-      <w:fldSimple w:instr=" SEQ Tabla \* ARABIC ">
-        <w:r>
-          <w:rPr>
-            <w:noProof/>
-          </w:rPr>
-          <w:t>15</w:t>
-        </w:r>
-      </w:fldSimple>
+      <w:r>
+        <w:fldChar w:fldCharType="begin"/>
+      </w:r>
+      <w:r>
+        <w:instrText xml:space="preserve"> SEQ Tabla \* ARABIC </w:instrText>
+      </w:r>
+      <w:r>
+        <w:fldChar w:fldCharType="separate"/>
+      </w:r>
+      <w:r>
+        <w:rPr>
+          <w:noProof/>
+        </w:rPr>
+        <w:t>15</w:t>
+      </w:r>
+      <w:r>
+        <w:rPr>
+          <w:noProof/>
+        </w:rPr>
+        <w:fldChar w:fldCharType="end"/>
+      </w:r>
       <w:r>
         <w:t xml:space="preserve">. </w:t>
       </w:r>
@@ -36961,6 +37670,7 @@
           <w:docPartGallery w:val="AutoText"/>
         </w:docPartObj>
       </w:sdtPr>
+      <w:sdtEndPr/>
       <w:sdtContent>
         <w:p>
           <w:pPr>
@@ -37496,7 +38206,7 @@
         <w:sz w:val="24"/>
         <w:szCs w:val="24"/>
       </w:rPr>
-      <w:t>30</w:t>
+      <w:t>17</w:t>
     </w:r>
     <w:r>
       <w:rPr>
@@ -41170,7 +41880,7 @@
     <w:lsdException w:name="Strong" w:semiHidden="0" w:uiPriority="22" w:unhideWhenUsed="0" w:qFormat="1"/>
     <w:lsdException w:name="Emphasis" w:semiHidden="0" w:uiPriority="20" w:unhideWhenUsed="0" w:qFormat="1"/>
     <w:lsdException w:name="Balloon Text" w:qFormat="1"/>
-    <w:lsdException w:name="Table Grid" w:semiHidden="0" w:uiPriority="59" w:unhideWhenUsed="0"/>
+    <w:lsdException w:name="Table Grid" w:semiHidden="0" w:uiPriority="39" w:unhideWhenUsed="0"/>
     <w:lsdException w:name="Light Shading" w:semiHidden="0" w:uiPriority="60" w:unhideWhenUsed="0"/>
     <w:lsdException w:name="Light List" w:semiHidden="0" w:uiPriority="61" w:unhideWhenUsed="0"/>
     <w:lsdException w:name="Light Grid" w:semiHidden="0" w:uiPriority="62" w:unhideWhenUsed="0"/>
@@ -43100,6 +43810,44 @@
       <w:spacing w:after="0"/>
     </w:pPr>
   </w:style>
+  <w:style w:type="paragraph" w:styleId="NormalWeb">
+    <w:name w:val="Normal (Web)"/>
+    <w:basedOn w:val="Normal"/>
+    <w:uiPriority w:val="99"/>
+    <w:semiHidden/>
+    <w:unhideWhenUsed/>
+    <w:rsid w:val="00D528DF"/>
+    <w:rPr>
+      <w:rFonts w:ascii="Times New Roman" w:hAnsi="Times New Roman" w:cs="Times New Roman"/>
+      <w:sz w:val="24"/>
+      <w:szCs w:val="24"/>
+    </w:rPr>
+  </w:style>
+  <w:style w:type="table" w:styleId="Tablaconcuadrcula">
+    <w:name w:val="Table Grid"/>
+    <w:basedOn w:val="Tablanormal"/>
+    <w:uiPriority w:val="39"/>
+    <w:rsid w:val="00D528DF"/>
+    <w:pPr>
+      <w:spacing w:after="0" w:line="240" w:lineRule="auto"/>
+    </w:pPr>
+    <w:rPr>
+      <w:rFonts w:ascii="Calibri" w:eastAsia="Calibri" w:hAnsi="Calibri"/>
+      <w:sz w:val="22"/>
+      <w:szCs w:val="22"/>
+      <w:lang w:val="es-SV" w:eastAsia="en-US"/>
+    </w:rPr>
+    <w:tblPr>
+      <w:tblBorders>
+        <w:top w:val="single" w:sz="4" w:space="0" w:color="auto"/>
+        <w:left w:val="single" w:sz="4" w:space="0" w:color="auto"/>
+        <w:bottom w:val="single" w:sz="4" w:space="0" w:color="auto"/>
+        <w:right w:val="single" w:sz="4" w:space="0" w:color="auto"/>
+        <w:insideH w:val="single" w:sz="4" w:space="0" w:color="auto"/>
+        <w:insideV w:val="single" w:sz="4" w:space="0" w:color="auto"/>
+      </w:tblBorders>
+    </w:tblPr>
+  </w:style>
 </w:styles>
 </file>
 
@@ -43148,7 +43896,7 @@
     <w:lsdException w:name="Strong" w:semiHidden="0" w:uiPriority="22" w:unhideWhenUsed="0" w:qFormat="1"/>
     <w:lsdException w:name="Emphasis" w:semiHidden="0" w:uiPriority="20" w:unhideWhenUsed="0" w:qFormat="1"/>
     <w:lsdException w:name="Balloon Text" w:qFormat="1"/>
-    <w:lsdException w:name="Table Grid" w:semiHidden="0" w:uiPriority="59" w:unhideWhenUsed="0"/>
+    <w:lsdException w:name="Table Grid" w:semiHidden="0" w:uiPriority="39" w:unhideWhenUsed="0"/>
     <w:lsdException w:name="Light Shading" w:semiHidden="0" w:uiPriority="60" w:unhideWhenUsed="0"/>
     <w:lsdException w:name="Light List" w:semiHidden="0" w:uiPriority="61" w:unhideWhenUsed="0"/>
     <w:lsdException w:name="Light Grid" w:semiHidden="0" w:uiPriority="62" w:unhideWhenUsed="0"/>
@@ -45078,6 +45826,44 @@
       <w:spacing w:after="0"/>
     </w:pPr>
   </w:style>
+  <w:style w:type="paragraph" w:styleId="NormalWeb">
+    <w:name w:val="Normal (Web)"/>
+    <w:basedOn w:val="Normal"/>
+    <w:uiPriority w:val="99"/>
+    <w:semiHidden/>
+    <w:unhideWhenUsed/>
+    <w:rsid w:val="00D528DF"/>
+    <w:rPr>
+      <w:rFonts w:ascii="Times New Roman" w:hAnsi="Times New Roman" w:cs="Times New Roman"/>
+      <w:sz w:val="24"/>
+      <w:szCs w:val="24"/>
+    </w:rPr>
+  </w:style>
+  <w:style w:type="table" w:styleId="Tablaconcuadrcula">
+    <w:name w:val="Table Grid"/>
+    <w:basedOn w:val="Tablanormal"/>
+    <w:uiPriority w:val="39"/>
+    <w:rsid w:val="00D528DF"/>
+    <w:pPr>
+      <w:spacing w:after="0" w:line="240" w:lineRule="auto"/>
+    </w:pPr>
+    <w:rPr>
+      <w:rFonts w:ascii="Calibri" w:eastAsia="Calibri" w:hAnsi="Calibri"/>
+      <w:sz w:val="22"/>
+      <w:szCs w:val="22"/>
+      <w:lang w:val="es-SV" w:eastAsia="en-US"/>
+    </w:rPr>
+    <w:tblPr>
+      <w:tblBorders>
+        <w:top w:val="single" w:sz="4" w:space="0" w:color="auto"/>
+        <w:left w:val="single" w:sz="4" w:space="0" w:color="auto"/>
+        <w:bottom w:val="single" w:sz="4" w:space="0" w:color="auto"/>
+        <w:right w:val="single" w:sz="4" w:space="0" w:color="auto"/>
+        <w:insideH w:val="single" w:sz="4" w:space="0" w:color="auto"/>
+        <w:insideV w:val="single" w:sz="4" w:space="0" w:color="auto"/>
+      </w:tblBorders>
+    </w:tblPr>
+  </w:style>
 </w:styles>
 </file>
 
@@ -45367,12 +46153,6 @@
 </file>
 
 <file path=customXml/item1.xml><?xml version="1.0" encoding="utf-8"?>
-<go:gDocsCustomXmlDataStorage xmlns:go="http://customooxmlschemas.google.com/" xmlns:r="http://schemas.openxmlformats.org/officeDocument/2006/relationships">
-  <go:docsCustomData xmlns:go="http://customooxmlschemas.google.com/" roundtripDataSignature="AMtx7mi4LcNR9nys+licFz9PPGtvxO3IEQ==">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</go:docsCustomData>
-</go:gDocsCustomXmlDataStorage>
-</file>
-
-<file path=customXml/item2.xml><?xml version="1.0" encoding="utf-8"?>
 <s:customData xmlns="http://www.wps.cn/officeDocument/2013/wpsCustomData" xmlns:s="http://www.wps.cn/officeDocument/2013/wpsCustomData">
   <customSectProps>
     <customSectPr/>
@@ -45385,6 +46165,12 @@
     <customSectPr/>
   </customSectProps>
 </s:customData>
+</file>
+
+<file path=customXml/item2.xml><?xml version="1.0" encoding="utf-8"?>
+<go:gDocsCustomXmlDataStorage xmlns:go="http://customooxmlschemas.google.com/" xmlns:r="http://schemas.openxmlformats.org/officeDocument/2006/relationships">
+  <go:docsCustomData xmlns:go="http://customooxmlschemas.google.com/" roundtripDataSignature="AMtx7mi4LcNR9nys+licFz9PPGtvxO3IEQ==">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</go:docsCustomData>
+</go:gDocsCustomXmlDataStorage>
 </file>
 
 <file path=customXml/item3.xml><?xml version="1.0" encoding="utf-8"?>
@@ -45477,6 +46263,14 @@
 </file>
 
 <file path=customXml/itemProps1.xml><?xml version="1.0" encoding="utf-8"?>
+<ds:datastoreItem xmlns:ds="http://schemas.openxmlformats.org/officeDocument/2006/customXml" ds:itemID="{B1977F7D-205B-4081-913C-38D41E755F92}">
+  <ds:schemaRefs>
+    <ds:schemaRef ds:uri="http://www.wps.cn/officeDocument/2013/wpsCustomData"/>
+  </ds:schemaRefs>
+</ds:datastoreItem>
+</file>
+
+<file path=customXml/itemProps2.xml><?xml version="1.0" encoding="utf-8"?>
 <ds:datastoreItem xmlns:ds="http://schemas.openxmlformats.org/officeDocument/2006/customXml" ds:itemID="{11111111-1234-1234-1234-123412341234}">
   <ds:schemaRefs>
     <ds:schemaRef ds:uri="http://customooxmlschemas.google.com/"/>
@@ -45485,16 +46279,8 @@
 </ds:datastoreItem>
 </file>
 
-<file path=customXml/itemProps2.xml><?xml version="1.0" encoding="utf-8"?>
-<ds:datastoreItem xmlns:ds="http://schemas.openxmlformats.org/officeDocument/2006/customXml" ds:itemID="{B1977F7D-205B-4081-913C-38D41E755F92}">
-  <ds:schemaRefs>
-    <ds:schemaRef ds:uri="http://www.wps.cn/officeDocument/2013/wpsCustomData"/>
-  </ds:schemaRefs>
-</ds:datastoreItem>
-</file>
-
 <file path=customXml/itemProps3.xml><?xml version="1.0" encoding="utf-8"?>
-<ds:datastoreItem xmlns:ds="http://schemas.openxmlformats.org/officeDocument/2006/customXml" ds:itemID="{35B38F0C-7919-4BDB-8EC6-081BBC423026}">
+<ds:datastoreItem xmlns:ds="http://schemas.openxmlformats.org/officeDocument/2006/customXml" ds:itemID="{5285145B-00F5-433C-9EC2-E4DCAADC59EB}">
   <ds:schemaRefs>
     <ds:schemaRef ds:uri="http://schemas.openxmlformats.org/officeDocument/2006/bibliography"/>
   </ds:schemaRefs>

</xml_diff>